<commit_message>
Updated change log 137
Updated change log 137
</commit_message>
<xml_diff>
--- a/Change request log 137.docx
+++ b/Change request log 137.docx
@@ -963,15 +963,7 @@
               <w:rPr>
                 <w:rFonts w:ascii="Times New Roman" w:hAnsi="Times New Roman" w:cs="Times New Roman"/>
               </w:rPr>
-              <w:t xml:space="preserve"> method. Looked at the services it is calling and the objects it is creating to populate these service methods we noted down the fol</w:t>
-            </w:r>
-            <w:bookmarkStart w:id="2" w:name="_GoBack"/>
-            <w:bookmarkEnd w:id="2"/>
-            <w:r>
-              <w:rPr>
-                <w:rFonts w:ascii="Times New Roman" w:hAnsi="Times New Roman" w:cs="Times New Roman"/>
-              </w:rPr>
-              <w:t>lowing methods/</w:t>
+              <w:t xml:space="preserve"> method. Looked at the services it is calling and the objects it is creating to populate these service methods we noted down the following methods/</w:t>
             </w:r>
             <w:proofErr w:type="spellStart"/>
             <w:r>
@@ -3454,7 +3446,7 @@
         </w:rPr>
         <w:t xml:space="preserve"> </w:t>
       </w:r>
-      <w:bookmarkStart w:id="3" w:name="_Toc444154497"/>
+      <w:bookmarkStart w:id="2" w:name="_Toc444154497"/>
     </w:p>
     <w:p>
       <w:pPr>
@@ -3483,7 +3475,7 @@
         <w:lastRenderedPageBreak/>
         <w:t>Impact Analysis</w:t>
       </w:r>
-      <w:bookmarkEnd w:id="3"/>
+      <w:bookmarkEnd w:id="2"/>
       <w:r>
         <w:rPr>
           <w:rFonts w:ascii="Times New Roman" w:eastAsiaTheme="minorEastAsia" w:hAnsi="Times New Roman" w:cs="Times New Roman"/>
@@ -3826,14 +3818,14 @@
           <w:rFonts w:ascii="Times New Roman" w:hAnsi="Times New Roman" w:cs="Times New Roman"/>
         </w:rPr>
       </w:pPr>
-      <w:bookmarkStart w:id="4" w:name="_Toc444154499"/>
+      <w:bookmarkStart w:id="3" w:name="_Toc444154499"/>
       <w:r>
         <w:rPr>
           <w:rFonts w:ascii="Times New Roman" w:eastAsiaTheme="minorEastAsia" w:hAnsi="Times New Roman" w:cs="Times New Roman"/>
         </w:rPr>
         <w:t>Actualization</w:t>
       </w:r>
-      <w:bookmarkEnd w:id="4"/>
+      <w:bookmarkEnd w:id="3"/>
       <w:r>
         <w:rPr>
           <w:rFonts w:ascii="Times New Roman" w:eastAsiaTheme="minorEastAsia" w:hAnsi="Times New Roman" w:cs="Times New Roman"/>
@@ -4886,7 +4878,7 @@
                 <w:rFonts w:ascii="Times New Roman" w:hAnsi="Times New Roman" w:cs="Times New Roman"/>
               </w:rPr>
             </w:pPr>
-            <w:bookmarkStart w:id="5" w:name="_Hlk464042939"/>
+            <w:bookmarkStart w:id="4" w:name="_Hlk464042939"/>
             <w:r>
               <w:rPr>
                 <w:rFonts w:ascii="Times New Roman" w:eastAsiaTheme="minorEastAsia" w:hAnsi="Times New Roman" w:cs="Times New Roman"/>
@@ -4965,8 +4957,8 @@
               </w:rPr>
               <w:t xml:space="preserve">Inputs: </w:t>
             </w:r>
-            <w:bookmarkStart w:id="6" w:name="OLE_LINK6"/>
-            <w:bookmarkStart w:id="7" w:name="OLE_LINK7"/>
+            <w:bookmarkStart w:id="5" w:name="OLE_LINK6"/>
+            <w:bookmarkStart w:id="6" w:name="OLE_LINK7"/>
             <w:r>
               <w:rPr>
                 <w:rFonts w:ascii="Times New Roman" w:eastAsiaTheme="minorEastAsia" w:hAnsi="Times New Roman" w:cs="Times New Roman"/>
@@ -4994,8 +4986,8 @@
               <w:t xml:space="preserve"> </w:t>
             </w:r>
           </w:p>
+          <w:bookmarkEnd w:id="5"/>
           <w:bookmarkEnd w:id="6"/>
-          <w:bookmarkEnd w:id="7"/>
           <w:p>
             <w:pPr>
               <w:cnfStyle w:val="000000000000" w:firstRow="0" w:lastRow="0" w:firstColumn="0" w:lastColumn="0" w:oddVBand="0" w:evenVBand="0" w:oddHBand="0" w:evenHBand="0" w:firstRowFirstColumn="0" w:firstRowLastColumn="0" w:lastRowFirstColumn="0" w:lastRowLastColumn="0"/>
@@ -5028,7 +5020,7 @@
                 <w:rFonts w:ascii="Times New Roman" w:hAnsi="Times New Roman" w:cs="Times New Roman"/>
               </w:rPr>
             </w:pPr>
-            <w:bookmarkStart w:id="8" w:name="OLE_LINK8"/>
+            <w:bookmarkStart w:id="7" w:name="OLE_LINK8"/>
             <w:r>
               <w:rPr>
                 <w:rFonts w:ascii="Times New Roman" w:eastAsiaTheme="minorEastAsia" w:hAnsi="Times New Roman" w:cs="Times New Roman"/>
@@ -5049,7 +5041,7 @@
               </w:rPr>
               <w:t>The test passed.</w:t>
             </w:r>
-            <w:bookmarkEnd w:id="8"/>
+            <w:bookmarkEnd w:id="7"/>
           </w:p>
         </w:tc>
       </w:tr>
@@ -5065,8 +5057,8 @@
                 <w:rFonts w:ascii="Times New Roman" w:hAnsi="Times New Roman" w:cs="Times New Roman"/>
               </w:rPr>
             </w:pPr>
-            <w:bookmarkStart w:id="9" w:name="_Hlk464042927"/>
-            <w:bookmarkEnd w:id="5"/>
+            <w:bookmarkStart w:id="8" w:name="_Hlk464042927"/>
+            <w:bookmarkEnd w:id="4"/>
             <w:r>
               <w:rPr>
                 <w:rFonts w:ascii="Times New Roman" w:eastAsiaTheme="minorEastAsia" w:hAnsi="Times New Roman" w:cs="Times New Roman"/>
@@ -5245,7 +5237,7 @@
           </w:p>
         </w:tc>
       </w:tr>
-      <w:bookmarkEnd w:id="9"/>
+      <w:bookmarkEnd w:id="8"/>
       <w:tr>
         <w:tc>
           <w:tcPr>
@@ -5712,14 +5704,14 @@
           <w:rFonts w:ascii="Times New Roman" w:hAnsi="Times New Roman" w:cs="Times New Roman"/>
         </w:rPr>
       </w:pPr>
-      <w:bookmarkStart w:id="10" w:name="_Toc444154501"/>
+      <w:bookmarkStart w:id="9" w:name="_Toc444154501"/>
       <w:r>
         <w:rPr>
           <w:rFonts w:ascii="Times New Roman" w:eastAsiaTheme="minorEastAsia" w:hAnsi="Times New Roman" w:cs="Times New Roman"/>
         </w:rPr>
         <w:t>Timing</w:t>
       </w:r>
-      <w:bookmarkEnd w:id="10"/>
+      <w:bookmarkEnd w:id="9"/>
     </w:p>
     <w:p>
       <w:pPr>
@@ -5885,16 +5877,14 @@
                 <w:rFonts w:ascii="Times New Roman" w:hAnsi="Times New Roman" w:cs="Times New Roman"/>
               </w:rPr>
             </w:pPr>
-            <w:proofErr w:type="spellStart"/>
             <w:r>
               <w:rPr>
                 <w:rFonts w:ascii="Times New Roman" w:eastAsiaTheme="minorEastAsia" w:hAnsi="Times New Roman" w:cs="Times New Roman"/>
                 <w:b w:val="0"/>
                 <w:bCs w:val="0"/>
               </w:rPr>
-              <w:t>Prefactoring</w:t>
-            </w:r>
-            <w:proofErr w:type="spellEnd"/>
+              <w:t>Actualization</w:t>
+            </w:r>
           </w:p>
         </w:tc>
         <w:tc>
@@ -5913,7 +5903,7 @@
               <w:rPr>
                 <w:rFonts w:ascii="Times New Roman" w:hAnsi="Times New Roman" w:cs="Times New Roman"/>
               </w:rPr>
-              <w:t>45</w:t>
+              <w:t>240</w:t>
             </w:r>
           </w:p>
         </w:tc>
@@ -5936,7 +5926,7 @@
                 <w:b w:val="0"/>
                 <w:bCs w:val="0"/>
               </w:rPr>
-              <w:t>Actualization</w:t>
+              <w:t>Verification</w:t>
             </w:r>
           </w:p>
         </w:tc>
@@ -5956,7 +5946,7 @@
               <w:rPr>
                 <w:rFonts w:ascii="Times New Roman" w:hAnsi="Times New Roman" w:cs="Times New Roman"/>
               </w:rPr>
-              <w:t>240</w:t>
+              <w:t>120</w:t>
             </w:r>
           </w:p>
         </w:tc>
@@ -5973,16 +5963,12 @@
                 <w:rFonts w:ascii="Times New Roman" w:hAnsi="Times New Roman" w:cs="Times New Roman"/>
               </w:rPr>
             </w:pPr>
-            <w:proofErr w:type="spellStart"/>
-            <w:r>
-              <w:rPr>
-                <w:rFonts w:ascii="Times New Roman" w:eastAsiaTheme="minorEastAsia" w:hAnsi="Times New Roman" w:cs="Times New Roman"/>
-                <w:b w:val="0"/>
-                <w:bCs w:val="0"/>
-              </w:rPr>
-              <w:t>Postfactoring</w:t>
-            </w:r>
-            <w:proofErr w:type="spellEnd"/>
+            <w:r>
+              <w:rPr>
+                <w:rFonts w:ascii="Times New Roman" w:eastAsiaTheme="minorEastAsia" w:hAnsi="Times New Roman" w:cs="Times New Roman"/>
+              </w:rPr>
+              <w:t>Total</w:t>
+            </w:r>
           </w:p>
         </w:tc>
         <w:tc>
@@ -5995,102 +5981,27 @@
               <w:cnfStyle w:val="000000000000" w:firstRow="0" w:lastRow="0" w:firstColumn="0" w:lastColumn="0" w:oddVBand="0" w:evenVBand="0" w:oddHBand="0" w:evenHBand="0" w:firstRowFirstColumn="0" w:firstRowLastColumn="0" w:lastRowFirstColumn="0" w:lastRowLastColumn="0"/>
               <w:rPr>
                 <w:rFonts w:ascii="Times New Roman" w:hAnsi="Times New Roman" w:cs="Times New Roman"/>
-              </w:rPr>
-            </w:pPr>
-            <w:r>
-              <w:rPr>
-                <w:rFonts w:ascii="Times New Roman" w:hAnsi="Times New Roman" w:cs="Times New Roman"/>
-              </w:rPr>
-              <w:t>45</w:t>
+                <w:b/>
+              </w:rPr>
+            </w:pPr>
+            <w:r>
+              <w:rPr>
+                <w:rFonts w:ascii="Times New Roman" w:hAnsi="Times New Roman" w:cs="Times New Roman"/>
+                <w:b/>
+              </w:rPr>
+              <w:t>60</w:t>
+            </w:r>
+            <w:r>
+              <w:rPr>
+                <w:rFonts w:ascii="Times New Roman" w:hAnsi="Times New Roman" w:cs="Times New Roman"/>
+                <w:b/>
+              </w:rPr>
+              <w:t>0</w:t>
             </w:r>
           </w:p>
         </w:tc>
-      </w:tr>
-      <w:tr>
-        <w:tc>
-          <w:tcPr>
-            <w:cnfStyle w:val="001000000000" w:firstRow="0" w:lastRow="0" w:firstColumn="1" w:lastColumn="0" w:oddVBand="0" w:evenVBand="0" w:oddHBand="0" w:evenHBand="0" w:firstRowFirstColumn="0" w:firstRowLastColumn="0" w:lastRowFirstColumn="0" w:lastRowLastColumn="0"/>
-            <w:tcW w:w="1815" w:type="dxa"/>
-          </w:tcPr>
-          <w:p>
-            <w:pPr>
-              <w:rPr>
-                <w:rFonts w:ascii="Times New Roman" w:hAnsi="Times New Roman" w:cs="Times New Roman"/>
-              </w:rPr>
-            </w:pPr>
-            <w:r>
-              <w:rPr>
-                <w:rFonts w:ascii="Times New Roman" w:eastAsiaTheme="minorEastAsia" w:hAnsi="Times New Roman" w:cs="Times New Roman"/>
-                <w:b w:val="0"/>
-                <w:bCs w:val="0"/>
-              </w:rPr>
-              <w:t>Verification</w:t>
-            </w:r>
-          </w:p>
-        </w:tc>
-        <w:tc>
-          <w:tcPr>
-            <w:tcW w:w="1425" w:type="dxa"/>
-          </w:tcPr>
-          <w:p>
-            <w:pPr>
-              <w:jc w:val="right"/>
-              <w:cnfStyle w:val="000000000000" w:firstRow="0" w:lastRow="0" w:firstColumn="0" w:lastColumn="0" w:oddVBand="0" w:evenVBand="0" w:oddHBand="0" w:evenHBand="0" w:firstRowFirstColumn="0" w:firstRowLastColumn="0" w:lastRowFirstColumn="0" w:lastRowLastColumn="0"/>
-              <w:rPr>
-                <w:rFonts w:ascii="Times New Roman" w:hAnsi="Times New Roman" w:cs="Times New Roman"/>
-              </w:rPr>
-            </w:pPr>
-            <w:r>
-              <w:rPr>
-                <w:rFonts w:ascii="Times New Roman" w:hAnsi="Times New Roman" w:cs="Times New Roman"/>
-              </w:rPr>
-              <w:t>120</w:t>
-            </w:r>
-          </w:p>
-        </w:tc>
-      </w:tr>
-      <w:tr>
-        <w:tc>
-          <w:tcPr>
-            <w:cnfStyle w:val="001000000000" w:firstRow="0" w:lastRow="0" w:firstColumn="1" w:lastColumn="0" w:oddVBand="0" w:evenVBand="0" w:oddHBand="0" w:evenHBand="0" w:firstRowFirstColumn="0" w:firstRowLastColumn="0" w:lastRowFirstColumn="0" w:lastRowLastColumn="0"/>
-            <w:tcW w:w="1815" w:type="dxa"/>
-          </w:tcPr>
-          <w:p>
-            <w:pPr>
-              <w:rPr>
-                <w:rFonts w:ascii="Times New Roman" w:hAnsi="Times New Roman" w:cs="Times New Roman"/>
-              </w:rPr>
-            </w:pPr>
-            <w:r>
-              <w:rPr>
-                <w:rFonts w:ascii="Times New Roman" w:eastAsiaTheme="minorEastAsia" w:hAnsi="Times New Roman" w:cs="Times New Roman"/>
-              </w:rPr>
-              <w:t>Total</w:t>
-            </w:r>
-          </w:p>
-        </w:tc>
-        <w:tc>
-          <w:tcPr>
-            <w:tcW w:w="1425" w:type="dxa"/>
-          </w:tcPr>
-          <w:p>
-            <w:pPr>
-              <w:jc w:val="right"/>
-              <w:cnfStyle w:val="000000000000" w:firstRow="0" w:lastRow="0" w:firstColumn="0" w:lastColumn="0" w:oddVBand="0" w:evenVBand="0" w:oddHBand="0" w:evenHBand="0" w:firstRowFirstColumn="0" w:firstRowLastColumn="0" w:lastRowFirstColumn="0" w:lastRowLastColumn="0"/>
-              <w:rPr>
-                <w:rFonts w:ascii="Times New Roman" w:hAnsi="Times New Roman" w:cs="Times New Roman"/>
-                <w:b/>
-              </w:rPr>
-            </w:pPr>
-            <w:r>
-              <w:rPr>
-                <w:rFonts w:ascii="Times New Roman" w:hAnsi="Times New Roman" w:cs="Times New Roman"/>
-                <w:b/>
-              </w:rPr>
-              <w:t>690</w:t>
-            </w:r>
-          </w:p>
-        </w:tc>
+        <w:bookmarkStart w:id="10" w:name="_GoBack"/>
+        <w:bookmarkEnd w:id="10"/>
       </w:tr>
     </w:tbl>
     <w:p>
@@ -11327,7 +11238,7 @@
 </file>
 
 <file path=customXml/itemProps1.xml><?xml version="1.0" encoding="utf-8"?>
-<ds:datastoreItem xmlns:ds="http://schemas.openxmlformats.org/officeDocument/2006/customXml" ds:itemID="{4DB98968-1285-48EF-AF58-8800EFDFC031}">
+<ds:datastoreItem xmlns:ds="http://schemas.openxmlformats.org/officeDocument/2006/customXml" ds:itemID="{95BB27F2-8CD3-47E5-9468-7322D0439651}">
   <ds:schemaRefs>
     <ds:schemaRef ds:uri="http://schemas.openxmlformats.org/officeDocument/2006/bibliography"/>
   </ds:schemaRefs>

</xml_diff>